<commit_message>
Changed structure of the 'Nebenläufige Programme' chapter
</commit_message>
<xml_diff>
--- a/Nebenläufige Programme.docx
+++ b/Nebenläufige Programme.docx
@@ -803,21 +803,137 @@
     </w:p>
     <w:p>
       <w:r>
-        <w:t>- nebenläufige Operationen, die aber den Zustand des Programms nicht weiter fortschreiten lassen</w:t>
-      </w:r>
-    </w:p>
-    <w:p>
-      <w:r>
-        <w:softHyphen/>
-      </w:r>
-      <w:r>
-        <w:softHyphen/>
-      </w:r>
-      <w:r>
-        <w:softHyphen/>
-      </w:r>
-      <w:r>
-        <w:t xml:space="preserve">- am besten eigenes </w:t>
+        <w:t>- nebenläufige Operationen, die aber den Zustand des Programms nicht weiter fortschreiten lasse</w:t>
+      </w:r>
+      <w:r>
+        <w:t>n</w:t>
+      </w:r>
+    </w:p>
+    <w:p>
+      <w:r>
+        <w:t>S.15:</w:t>
+      </w:r>
+    </w:p>
+    <w:p>
+      <w:pPr>
+        <w:pStyle w:val="Listenabsatz"/>
+        <w:numPr>
+          <w:ilvl w:val="0"/>
+          <w:numId w:val="1"/>
+        </w:numPr>
+      </w:pPr>
+      <w:r>
+        <w:lastRenderedPageBreak/>
+        <w:t xml:space="preserve">Grund warum </w:t>
+      </w:r>
+      <w:proofErr w:type="spellStart"/>
+      <w:r>
+        <w:t>Livelocks</w:t>
+      </w:r>
+      <w:proofErr w:type="spellEnd"/>
+      <w:r>
+        <w:t xml:space="preserve"> auftauchen: Zwei oder mehr nebenläufige Prozesse versuchen ohne </w:t>
+      </w:r>
+      <w:proofErr w:type="spellStart"/>
+      <w:r>
+        <w:t>Koordnination</w:t>
+      </w:r>
+      <w:proofErr w:type="spellEnd"/>
+      <w:r>
+        <w:t xml:space="preserve"> einen Deadlock zu verhindern</w:t>
+      </w:r>
+    </w:p>
+    <w:p>
+      <w:pPr>
+        <w:pStyle w:val="Listenabsatz"/>
+        <w:numPr>
+          <w:ilvl w:val="0"/>
+          <w:numId w:val="1"/>
+        </w:numPr>
+      </w:pPr>
+      <w:proofErr w:type="spellStart"/>
+      <w:r>
+        <w:t>Livelocks</w:t>
+      </w:r>
+      <w:proofErr w:type="spellEnd"/>
+      <w:r>
+        <w:t xml:space="preserve"> schwerer zu finden als Deadlocks, da es weiterhin so </w:t>
+      </w:r>
+      <w:proofErr w:type="gramStart"/>
+      <w:r>
+        <w:t>aussieht</w:t>
+      </w:r>
+      <w:proofErr w:type="gramEnd"/>
+      <w:r>
+        <w:t xml:space="preserve"> als würde das Programm Arbeit verrichten</w:t>
+      </w:r>
+    </w:p>
+    <w:p>
+      <w:pPr>
+        <w:pStyle w:val="Listenabsatz"/>
+        <w:numPr>
+          <w:ilvl w:val="0"/>
+          <w:numId w:val="1"/>
+        </w:numPr>
+      </w:pPr>
+      <w:proofErr w:type="spellStart"/>
+      <w:r>
+        <w:t>Livelocks</w:t>
+      </w:r>
+      <w:proofErr w:type="spellEnd"/>
+      <w:r>
+        <w:t xml:space="preserve"> </w:t>
+      </w:r>
+      <w:proofErr w:type="spellStart"/>
+      <w:r>
+        <w:t>Subset</w:t>
+      </w:r>
+      <w:proofErr w:type="spellEnd"/>
+      <w:r>
+        <w:t xml:space="preserve"> von </w:t>
+      </w:r>
+      <w:proofErr w:type="spellStart"/>
+      <w:r>
+        <w:t>Starvations</w:t>
+      </w:r>
+      <w:proofErr w:type="spellEnd"/>
+    </w:p>
+    <w:p>
+      <w:proofErr w:type="spellStart"/>
+      <w:r>
+        <w:t>Starvation</w:t>
+      </w:r>
+      <w:proofErr w:type="spellEnd"/>
+    </w:p>
+    <w:p>
+      <w:r>
+        <w:t>S. 16:</w:t>
+      </w:r>
+    </w:p>
+    <w:p>
+      <w:r>
+        <w:t xml:space="preserve">- </w:t>
+      </w:r>
+      <w:proofErr w:type="spellStart"/>
+      <w:r>
+        <w:t>Starvation</w:t>
+      </w:r>
+      <w:proofErr w:type="spellEnd"/>
+      <w:r>
+        <w:t xml:space="preserve"> ist </w:t>
+      </w:r>
+      <w:proofErr w:type="gramStart"/>
+      <w:r>
+        <w:t>jede Situation</w:t>
+      </w:r>
+      <w:proofErr w:type="gramEnd"/>
+      <w:r>
+        <w:t xml:space="preserve"> wo ein nebenläufiger Prozess nicht genügend Ressourcen bekommt um zu funktionieren</w:t>
+      </w:r>
+    </w:p>
+    <w:p>
+      <w:r>
+        <w:t xml:space="preserve">- Beim </w:t>
       </w:r>
       <w:proofErr w:type="spellStart"/>
       <w:r>
@@ -825,13 +941,143 @@
       </w:r>
       <w:proofErr w:type="spellEnd"/>
       <w:r>
-        <w:t xml:space="preserve"> Beispiel</w:t>
-      </w:r>
-    </w:p>
-    <w:p>
-      <w:r>
-        <w:lastRenderedPageBreak/>
-        <w:t>S.15:</w:t>
+        <w:t xml:space="preserve"> war die fehlende Ressource ein </w:t>
+      </w:r>
+      <w:proofErr w:type="spellStart"/>
+      <w:r>
+        <w:t>Shared</w:t>
+      </w:r>
+      <w:proofErr w:type="spellEnd"/>
+      <w:r>
+        <w:t xml:space="preserve"> Lock für die </w:t>
+      </w:r>
+      <w:proofErr w:type="spellStart"/>
+      <w:r>
+        <w:t>Direction</w:t>
+      </w:r>
+      <w:proofErr w:type="spellEnd"/>
+    </w:p>
+    <w:p>
+      <w:r>
+        <w:t xml:space="preserve">- Bei der </w:t>
+      </w:r>
+      <w:proofErr w:type="spellStart"/>
+      <w:r>
+        <w:t>Starvation</w:t>
+      </w:r>
+      <w:proofErr w:type="spellEnd"/>
+      <w:r>
+        <w:t xml:space="preserve"> geht es darum, dass es Prozesse gibt, die unfairerweise andere Prozesse davon abhalten Arbeit (so effizient wie möglich) zu verrichten</w:t>
+      </w:r>
+    </w:p>
+    <w:p>
+      <w:r>
+        <w:t>S.17:</w:t>
+      </w:r>
+    </w:p>
+    <w:p>
+      <w:r>
+        <w:t xml:space="preserve">- An dem Beispiel kann man ebenfalls sehen, wie synchronisierte Speicherzugriff zu Einbußen in der Performance des Prozesses führen kann (würde man den Lock im </w:t>
+      </w:r>
+      <w:proofErr w:type="spellStart"/>
+      <w:r>
+        <w:t>Greedy</w:t>
+      </w:r>
+      <w:proofErr w:type="spellEnd"/>
+      <w:r>
+        <w:t xml:space="preserve"> Prozess öfter freigeben, müsste man auch öfter auf den Lock warten, wodurch der Prozess langsamer wird, mit </w:t>
+      </w:r>
+      <w:r>
+        <w:t xml:space="preserve">weniger Locks wird der </w:t>
+      </w:r>
+      <w:proofErr w:type="spellStart"/>
+      <w:r>
+        <w:t>Greedy</w:t>
+      </w:r>
+      <w:proofErr w:type="spellEnd"/>
+      <w:r>
+        <w:t xml:space="preserve"> </w:t>
+      </w:r>
+      <w:proofErr w:type="spellStart"/>
+      <w:r>
+        <w:t>Worker</w:t>
+      </w:r>
+      <w:proofErr w:type="spellEnd"/>
+      <w:r>
+        <w:t xml:space="preserve"> zwar schneller, verhindert aber andere Prozesse</w:t>
+      </w:r>
+      <w:r>
+        <w:t>)</w:t>
+      </w:r>
+    </w:p>
+    <w:p>
+      <w:r>
+        <w:t xml:space="preserve">S. 18: </w:t>
+      </w:r>
+      <w:proofErr w:type="spellStart"/>
+      <w:r>
+        <w:t>Starvation</w:t>
+      </w:r>
+      <w:proofErr w:type="spellEnd"/>
+      <w:r>
+        <w:t xml:space="preserve"> kann einen Prozess auch komplett zum Stillstand bringen – </w:t>
+      </w:r>
+      <w:proofErr w:type="gramStart"/>
+      <w:r>
+        <w:t>z.B.</w:t>
+      </w:r>
+      <w:proofErr w:type="gramEnd"/>
+      <w:r>
+        <w:t xml:space="preserve"> wenn ein </w:t>
+      </w:r>
+      <w:proofErr w:type="spellStart"/>
+      <w:r>
+        <w:t>Greedy</w:t>
+      </w:r>
+      <w:proofErr w:type="spellEnd"/>
+      <w:r>
+        <w:t xml:space="preserve"> </w:t>
+      </w:r>
+      <w:proofErr w:type="spellStart"/>
+      <w:r>
+        <w:t>Worker</w:t>
+      </w:r>
+      <w:proofErr w:type="spellEnd"/>
+      <w:r>
+        <w:t xml:space="preserve"> eine Ressource lockt, die ein anderer Prozess auch braucht, sie aber nie wieder freigibt -&gt; dann wartet der andere Prozess einfach ewig</w:t>
+      </w:r>
+    </w:p>
+    <w:p>
+      <w:pPr>
+        <w:pStyle w:val="berschrift2"/>
+        <w:rPr>
+          <w:lang w:val="en-US"/>
+        </w:rPr>
+      </w:pPr>
+      <w:r>
+        <w:rPr>
+          <w:lang w:val="en-US"/>
+        </w:rPr>
+        <w:t>The Difference Between Concurrency and Parallelism</w:t>
+      </w:r>
+      <w:r>
+        <w:rPr>
+          <w:lang w:val="en-US"/>
+        </w:rPr>
+        <w:t>:</w:t>
+      </w:r>
+    </w:p>
+    <w:p>
+      <w:pPr>
+        <w:rPr>
+          <w:lang w:val="en-US"/>
+        </w:rPr>
+      </w:pPr>
+      <w:r>
+        <w:rPr>
+          <w:lang w:val="en-US"/>
+        </w:rPr>
+        <w:t>S.23</w:t>
       </w:r>
     </w:p>
     <w:p>
@@ -843,23 +1089,18 @@
         </w:numPr>
       </w:pPr>
       <w:r>
-        <w:t xml:space="preserve">Grund warum </w:t>
-      </w:r>
-      <w:proofErr w:type="spellStart"/>
-      <w:r>
-        <w:t>Livelocks</w:t>
-      </w:r>
-      <w:proofErr w:type="spellEnd"/>
-      <w:r>
-        <w:t xml:space="preserve"> auftauchen: Zwei oder mehr nebenläufige Prozesse versuchen ohne </w:t>
-      </w:r>
-      <w:proofErr w:type="spellStart"/>
-      <w:r>
-        <w:t>Koordnination</w:t>
-      </w:r>
-      <w:proofErr w:type="spellEnd"/>
-      <w:r>
-        <w:t xml:space="preserve"> einen Deadlock zu verhindern</w:t>
+        <w:t>Nebenläufig und Parallel w</w:t>
+      </w:r>
+      <w:r>
+        <w:t>erden oft synonym verwendet für „etwas was zur selben Zeit läuft wie etwas anderes</w:t>
+      </w:r>
+      <w:proofErr w:type="gramStart"/>
+      <w:r>
+        <w:t>“ ,</w:t>
+      </w:r>
+      <w:proofErr w:type="gramEnd"/>
+      <w:r>
+        <w:t xml:space="preserve"> obwohl es zwei unterschiedliche Dinge sind</w:t>
       </w:r>
     </w:p>
     <w:p>
@@ -870,328 +1111,44 @@
           <w:numId w:val="1"/>
         </w:numPr>
       </w:pPr>
-      <w:proofErr w:type="spellStart"/>
-      <w:r>
-        <w:t>Livelocks</w:t>
-      </w:r>
-      <w:proofErr w:type="spellEnd"/>
-      <w:r>
-        <w:t xml:space="preserve"> schwerer zu finden als Deadlocks, da es weiterhin so </w:t>
+      <w:r>
+        <w:t>Es hängt vom Fall ab, ob etwas sowohl nebenläufig als auch parallel ist oder nur eines der zwei Dinge</w:t>
+      </w:r>
+    </w:p>
+    <w:p>
+      <w:pPr>
+        <w:pStyle w:val="Listenabsatz"/>
+        <w:numPr>
+          <w:ilvl w:val="0"/>
+          <w:numId w:val="1"/>
+        </w:numPr>
+        <w:rPr>
+          <w:lang w:val="en-US"/>
+        </w:rPr>
+      </w:pPr>
+      <w:r>
+        <w:rPr>
+          <w:lang w:val="en-US"/>
+        </w:rPr>
+        <w:t>Concurrency is a property o</w:t>
+      </w:r>
+      <w:r>
+        <w:rPr>
+          <w:lang w:val="en-US"/>
+        </w:rPr>
+        <w:t xml:space="preserve">f the code; parallelism is a property of the running </w:t>
       </w:r>
       <w:proofErr w:type="gramStart"/>
       <w:r>
-        <w:t>aussieht</w:t>
+        <w:rPr>
+          <w:lang w:val="en-US"/>
+        </w:rPr>
+        <w:t>program</w:t>
       </w:r>
       <w:proofErr w:type="gramEnd"/>
-      <w:r>
-        <w:t xml:space="preserve"> als würde das Programm Arbeit verrichten</w:t>
-      </w:r>
-    </w:p>
-    <w:p>
-      <w:pPr>
-        <w:pStyle w:val="Listenabsatz"/>
-        <w:numPr>
-          <w:ilvl w:val="0"/>
-          <w:numId w:val="1"/>
-        </w:numPr>
-      </w:pPr>
-      <w:proofErr w:type="spellStart"/>
-      <w:r>
-        <w:t>Livelocks</w:t>
-      </w:r>
-      <w:proofErr w:type="spellEnd"/>
-      <w:r>
-        <w:t xml:space="preserve"> </w:t>
-      </w:r>
-      <w:proofErr w:type="spellStart"/>
-      <w:r>
-        <w:t>Subset</w:t>
-      </w:r>
-      <w:proofErr w:type="spellEnd"/>
-      <w:r>
-        <w:t xml:space="preserve"> von </w:t>
-      </w:r>
-      <w:proofErr w:type="spellStart"/>
-      <w:r>
-        <w:t>Starvations</w:t>
-      </w:r>
-      <w:proofErr w:type="spellEnd"/>
-    </w:p>
-    <w:p>
-      <w:proofErr w:type="spellStart"/>
-      <w:r>
-        <w:t>Starvation</w:t>
-      </w:r>
-      <w:proofErr w:type="spellEnd"/>
-    </w:p>
-    <w:p>
-      <w:r>
-        <w:t>S. 16:</w:t>
-      </w:r>
-    </w:p>
-    <w:p>
-      <w:r>
-        <w:t xml:space="preserve">- </w:t>
-      </w:r>
-      <w:proofErr w:type="spellStart"/>
-      <w:r>
-        <w:t>Starvation</w:t>
-      </w:r>
-      <w:proofErr w:type="spellEnd"/>
-      <w:r>
-        <w:t xml:space="preserve"> ist </w:t>
-      </w:r>
-      <w:proofErr w:type="gramStart"/>
-      <w:r>
-        <w:t>jede Situation</w:t>
-      </w:r>
-      <w:proofErr w:type="gramEnd"/>
-      <w:r>
-        <w:t xml:space="preserve"> wo ein nebenläufiger Prozess nicht genügend Ressourcen bekommt um zu funktionieren</w:t>
-      </w:r>
-    </w:p>
-    <w:p>
-      <w:r>
-        <w:t xml:space="preserve">- Beim </w:t>
-      </w:r>
-      <w:proofErr w:type="spellStart"/>
-      <w:r>
-        <w:t>Livelock</w:t>
-      </w:r>
-      <w:proofErr w:type="spellEnd"/>
-      <w:r>
-        <w:t xml:space="preserve"> war die fehlende Ressource ein </w:t>
-      </w:r>
-      <w:proofErr w:type="spellStart"/>
-      <w:r>
-        <w:t>Shared</w:t>
-      </w:r>
-      <w:proofErr w:type="spellEnd"/>
-      <w:r>
-        <w:t xml:space="preserve"> Lock für die </w:t>
-      </w:r>
-      <w:proofErr w:type="spellStart"/>
-      <w:r>
-        <w:t>Direction</w:t>
-      </w:r>
-      <w:proofErr w:type="spellEnd"/>
-    </w:p>
-    <w:p>
-      <w:r>
-        <w:t xml:space="preserve">- Bei der </w:t>
-      </w:r>
-      <w:proofErr w:type="spellStart"/>
-      <w:r>
-        <w:t>Starvation</w:t>
-      </w:r>
-      <w:proofErr w:type="spellEnd"/>
-      <w:r>
-        <w:t xml:space="preserve"> geht es darum, dass es Prozesse gibt, die unfairerweise andere Prozesse davon abhalten Arbeit (so effizient wie möglich) zu verrichten</w:t>
-      </w:r>
-    </w:p>
-    <w:p>
-      <w:r>
-        <w:t>S.16-17:</w:t>
-      </w:r>
-    </w:p>
-    <w:p>
-      <w:r>
-        <w:t xml:space="preserve">- </w:t>
-      </w:r>
-      <w:r>
-        <w:t xml:space="preserve"> </w:t>
-      </w:r>
-      <w:r>
-        <w:t>Beispiel übernehmen</w:t>
-      </w:r>
-    </w:p>
-    <w:p>
-      <w:r>
-        <w:t>S.17:</w:t>
-      </w:r>
-    </w:p>
-    <w:p>
-      <w:r>
-        <w:t xml:space="preserve">- An dem Beispiel kann man ebenfalls sehen, wie synchronisierte Speicherzugriff zu Einbußen in der Performance des Prozesses führen kann (würde man den Lock im </w:t>
-      </w:r>
-      <w:proofErr w:type="spellStart"/>
-      <w:r>
-        <w:t>Greedy</w:t>
-      </w:r>
-      <w:proofErr w:type="spellEnd"/>
-      <w:r>
-        <w:t xml:space="preserve"> Prozess öfter freigeben, müsste man auch öfter auf den Lock warten, wodurch der Prozess langsamer wird, mit </w:t>
-      </w:r>
-      <w:r>
-        <w:t xml:space="preserve">weniger Locks wird der </w:t>
-      </w:r>
-      <w:proofErr w:type="spellStart"/>
-      <w:r>
-        <w:t>Greedy</w:t>
-      </w:r>
-      <w:proofErr w:type="spellEnd"/>
-      <w:r>
-        <w:t xml:space="preserve"> </w:t>
-      </w:r>
-      <w:proofErr w:type="spellStart"/>
-      <w:r>
-        <w:t>Worker</w:t>
-      </w:r>
-      <w:proofErr w:type="spellEnd"/>
-      <w:r>
-        <w:t xml:space="preserve"> zwar schneller, verhindert aber andere Prozesse</w:t>
-      </w:r>
-      <w:r>
-        <w:t>)</w:t>
-      </w:r>
-    </w:p>
-    <w:p>
-      <w:r>
-        <w:t xml:space="preserve">S. 18: </w:t>
-      </w:r>
-      <w:proofErr w:type="spellStart"/>
-      <w:r>
-        <w:t>Starvation</w:t>
-      </w:r>
-      <w:proofErr w:type="spellEnd"/>
-      <w:r>
-        <w:t xml:space="preserve"> kann einen Prozess auch komplett zum Stillstand bringen – </w:t>
-      </w:r>
-      <w:proofErr w:type="gramStart"/>
-      <w:r>
-        <w:t>z.B.</w:t>
-      </w:r>
-      <w:proofErr w:type="gramEnd"/>
-      <w:r>
-        <w:t xml:space="preserve"> wenn ein </w:t>
-      </w:r>
-      <w:proofErr w:type="spellStart"/>
-      <w:r>
-        <w:t>Greedy</w:t>
-      </w:r>
-      <w:proofErr w:type="spellEnd"/>
-      <w:r>
-        <w:t xml:space="preserve"> </w:t>
-      </w:r>
-      <w:proofErr w:type="spellStart"/>
-      <w:r>
-        <w:t>Worker</w:t>
-      </w:r>
-      <w:proofErr w:type="spellEnd"/>
-      <w:r>
-        <w:t xml:space="preserve"> eine Ressource lockt, die ein anderer Prozess auch braucht, sie aber nie wieder freigibt -&gt; dann wartet der andere Prozess einfach ewig</w:t>
-      </w:r>
-    </w:p>
-    <w:p>
-      <w:pPr>
-        <w:pStyle w:val="berschrift2"/>
-        <w:rPr>
-          <w:lang w:val="en-US"/>
-        </w:rPr>
-      </w:pPr>
-      <w:r>
-        <w:rPr>
-          <w:lang w:val="en-US"/>
-        </w:rPr>
-        <w:t>The Difference Between Concurrency and Parallelism</w:t>
-      </w:r>
-      <w:r>
-        <w:rPr>
-          <w:lang w:val="en-US"/>
-        </w:rPr>
-        <w:t>:</w:t>
-      </w:r>
-    </w:p>
-    <w:p>
-      <w:pPr>
-        <w:rPr>
-          <w:lang w:val="en-US"/>
-        </w:rPr>
-      </w:pPr>
-      <w:r>
-        <w:rPr>
-          <w:lang w:val="en-US"/>
-        </w:rPr>
-        <w:t>S.23</w:t>
-      </w:r>
-    </w:p>
-    <w:p>
-      <w:pPr>
-        <w:pStyle w:val="Listenabsatz"/>
-        <w:numPr>
-          <w:ilvl w:val="0"/>
-          <w:numId w:val="1"/>
-        </w:numPr>
-      </w:pPr>
-      <w:r>
-        <w:t>Nebenläufig und Parallel w</w:t>
-      </w:r>
-      <w:r>
-        <w:t>erden oft synonym verwendet für „etwas was zur selben Zeit läuft wie etwas anderes</w:t>
-      </w:r>
-      <w:proofErr w:type="gramStart"/>
-      <w:r>
-        <w:t>“ ,</w:t>
-      </w:r>
-      <w:proofErr w:type="gramEnd"/>
-      <w:r>
-        <w:t xml:space="preserve"> obwohl es zwei unterschiedliche Dinge sind</w:t>
-      </w:r>
-    </w:p>
-    <w:p>
-      <w:pPr>
-        <w:pStyle w:val="Listenabsatz"/>
-        <w:numPr>
-          <w:ilvl w:val="0"/>
-          <w:numId w:val="1"/>
-        </w:numPr>
-      </w:pPr>
-      <w:r>
-        <w:t>Es hängt vom Fall ab, ob etwas sowohl nebenläufig als auch parallel ist oder nur eines der zwei Dinge</w:t>
-      </w:r>
-    </w:p>
-    <w:p>
-      <w:pPr>
-        <w:pStyle w:val="Listenabsatz"/>
-        <w:numPr>
-          <w:ilvl w:val="0"/>
-          <w:numId w:val="1"/>
-        </w:numPr>
-        <w:rPr>
-          <w:lang w:val="en-US"/>
-        </w:rPr>
-      </w:pPr>
-      <w:r>
-        <w:rPr>
-          <w:lang w:val="en-US"/>
-        </w:rPr>
-        <w:t>Concurrency is a property o</w:t>
-      </w:r>
-      <w:r>
-        <w:rPr>
-          <w:lang w:val="en-US"/>
-        </w:rPr>
-        <w:t xml:space="preserve">f the code; parallelism is a property of the running </w:t>
-      </w:r>
-      <w:proofErr w:type="gramStart"/>
-      <w:r>
-        <w:rPr>
-          <w:lang w:val="en-US"/>
-        </w:rPr>
-        <w:t>program</w:t>
-      </w:r>
-      <w:proofErr w:type="gramEnd"/>
-    </w:p>
-    <w:p>
-      <w:pPr>
-        <w:rPr>
-          <w:lang w:val="en-US"/>
-        </w:rPr>
-      </w:pPr>
-      <w:r>
-        <w:rPr>
-          <w:lang w:val="en-US"/>
-        </w:rPr>
+    </w:p>
+    <w:p>
+      <w:r>
         <w:t>S.24:</w:t>
       </w:r>
     </w:p>
@@ -1249,21 +1206,91 @@
         </w:numPr>
       </w:pPr>
       <w:r>
+        <w:t>Warum ist Nebenläufigkeit wichtig?</w:t>
+      </w:r>
+    </w:p>
+    <w:p>
+      <w:pPr>
+        <w:pStyle w:val="Listenabsatz"/>
+        <w:numPr>
+          <w:ilvl w:val="0"/>
+          <w:numId w:val="1"/>
+        </w:numPr>
+      </w:pPr>
+      <w:r>
+        <w:t>Warum ist Nebenläufigkeit so schwer?</w:t>
+      </w:r>
+    </w:p>
+    <w:p>
+      <w:pPr>
+        <w:pStyle w:val="Listenabsatz"/>
+        <w:numPr>
+          <w:ilvl w:val="1"/>
+          <w:numId w:val="1"/>
+        </w:numPr>
+      </w:pPr>
+      <w:proofErr w:type="spellStart"/>
+      <w:r>
+        <w:t>Race</w:t>
+      </w:r>
+      <w:proofErr w:type="spellEnd"/>
+      <w:r>
+        <w:t xml:space="preserve"> </w:t>
+      </w:r>
+      <w:proofErr w:type="spellStart"/>
+      <w:r>
+        <w:t>Conditions</w:t>
+      </w:r>
+      <w:proofErr w:type="spellEnd"/>
+    </w:p>
+    <w:p>
+      <w:pPr>
+        <w:pStyle w:val="Listenabsatz"/>
+        <w:numPr>
+          <w:ilvl w:val="2"/>
+          <w:numId w:val="1"/>
+        </w:numPr>
+      </w:pPr>
+      <w:r>
+        <w:t xml:space="preserve">Data </w:t>
+      </w:r>
+      <w:proofErr w:type="spellStart"/>
+      <w:r>
+        <w:t>Races</w:t>
+      </w:r>
+      <w:proofErr w:type="spellEnd"/>
+    </w:p>
+    <w:p>
+      <w:pPr>
+        <w:pStyle w:val="Listenabsatz"/>
+        <w:numPr>
+          <w:ilvl w:val="2"/>
+          <w:numId w:val="1"/>
+        </w:numPr>
+      </w:pPr>
+      <w:proofErr w:type="spellStart"/>
+      <w:r>
+        <w:t>Atomicity</w:t>
+      </w:r>
+      <w:proofErr w:type="spellEnd"/>
+    </w:p>
+    <w:p>
+      <w:pPr>
+        <w:pStyle w:val="Listenabsatz"/>
+        <w:numPr>
+          <w:ilvl w:val="2"/>
+          <w:numId w:val="1"/>
+        </w:numPr>
+      </w:pPr>
+      <w:r>
         <w:lastRenderedPageBreak/>
-        <w:t>Warum ist Nebenläufigkeit wichtig?</w:t>
-      </w:r>
-    </w:p>
-    <w:p>
-      <w:pPr>
-        <w:pStyle w:val="Listenabsatz"/>
-        <w:numPr>
-          <w:ilvl w:val="0"/>
-          <w:numId w:val="1"/>
-        </w:numPr>
-      </w:pPr>
-      <w:r>
-        <w:t>Warum ist Nebenläufigkeit so schwer?</w:t>
-      </w:r>
+        <w:t xml:space="preserve">Memory Access </w:t>
+      </w:r>
+      <w:proofErr w:type="spellStart"/>
+      <w:r>
+        <w:t>Synchronization</w:t>
+      </w:r>
+      <w:proofErr w:type="spellEnd"/>
     </w:p>
     <w:p>
       <w:pPr>
@@ -1273,112 +1300,8 @@
           <w:numId w:val="1"/>
         </w:numPr>
       </w:pPr>
-      <w:proofErr w:type="spellStart"/>
-      <w:r>
-        <w:t>Race</w:t>
-      </w:r>
-      <w:proofErr w:type="spellEnd"/>
-      <w:r>
-        <w:t xml:space="preserve"> </w:t>
-      </w:r>
-      <w:proofErr w:type="spellStart"/>
-      <w:r>
-        <w:t>Conditions</w:t>
-      </w:r>
-      <w:proofErr w:type="spellEnd"/>
-    </w:p>
-    <w:p>
-      <w:pPr>
-        <w:pStyle w:val="Listenabsatz"/>
-        <w:numPr>
-          <w:ilvl w:val="2"/>
-          <w:numId w:val="1"/>
-        </w:numPr>
-      </w:pPr>
-      <w:r>
-        <w:t xml:space="preserve">Data </w:t>
-      </w:r>
-      <w:proofErr w:type="spellStart"/>
-      <w:r>
-        <w:t>Races</w:t>
-      </w:r>
-      <w:proofErr w:type="spellEnd"/>
-    </w:p>
-    <w:p>
-      <w:pPr>
-        <w:pStyle w:val="Listenabsatz"/>
-        <w:numPr>
-          <w:ilvl w:val="2"/>
-          <w:numId w:val="1"/>
-        </w:numPr>
-      </w:pPr>
-      <w:proofErr w:type="spellStart"/>
-      <w:r>
-        <w:t>Atomicity</w:t>
-      </w:r>
-      <w:proofErr w:type="spellEnd"/>
-    </w:p>
-    <w:p>
-      <w:pPr>
-        <w:pStyle w:val="Listenabsatz"/>
-        <w:numPr>
-          <w:ilvl w:val="2"/>
-          <w:numId w:val="1"/>
-        </w:numPr>
-      </w:pPr>
-      <w:r>
-        <w:t xml:space="preserve">Memory Access </w:t>
-      </w:r>
-      <w:proofErr w:type="spellStart"/>
-      <w:r>
-        <w:t>Synchronization</w:t>
-      </w:r>
-      <w:proofErr w:type="spellEnd"/>
-    </w:p>
-    <w:p>
-      <w:pPr>
-        <w:pStyle w:val="Listenabsatz"/>
-        <w:numPr>
-          <w:ilvl w:val="1"/>
-          <w:numId w:val="1"/>
-        </w:numPr>
-      </w:pPr>
       <w:r>
         <w:t>Erklärung des Problems der speisenden Philosophen</w:t>
-      </w:r>
-    </w:p>
-    <w:p>
-      <w:pPr>
-        <w:pStyle w:val="Listenabsatz"/>
-        <w:numPr>
-          <w:ilvl w:val="1"/>
-          <w:numId w:val="1"/>
-        </w:numPr>
-      </w:pPr>
-      <w:proofErr w:type="spellStart"/>
-      <w:r>
-        <w:t>Starvation</w:t>
-      </w:r>
-      <w:proofErr w:type="spellEnd"/>
-      <w:r>
-        <w:t xml:space="preserve"> anhand des Problems</w:t>
-      </w:r>
-    </w:p>
-    <w:p>
-      <w:pPr>
-        <w:pStyle w:val="Listenabsatz"/>
-        <w:numPr>
-          <w:ilvl w:val="1"/>
-          <w:numId w:val="1"/>
-        </w:numPr>
-      </w:pPr>
-      <w:proofErr w:type="spellStart"/>
-      <w:r>
-        <w:t>LiveLocks</w:t>
-      </w:r>
-      <w:proofErr w:type="spellEnd"/>
-      <w:r>
-        <w:t xml:space="preserve"> anhand des Problems</w:t>
       </w:r>
     </w:p>
     <w:p>

</xml_diff>